<commit_message>
[main] fix: change main page in documentation
</commit_message>
<xml_diff>
--- a/MTAA Zadanie 1.docx
+++ b/MTAA Zadanie 1.docx
@@ -7,18 +7,62 @@
         <w:pStyle w:val="Title"/>
         <w:jc w:val="center"/>
         <w:rPr>
-          <w:lang w:val="sk-SK"/>
-        </w:rPr>
-      </w:pPr>
+          <w:sz w:val="44"/>
+          <w:szCs w:val="44"/>
+          <w:lang w:val="sk-SK"/>
+        </w:rPr>
+      </w:pPr>
+      <w:r>
+        <w:rPr>
+          <w:sz w:val="44"/>
+          <w:szCs w:val="44"/>
+          <w:lang w:val="sk-SK"/>
+        </w:rPr>
+        <w:t>SLOVENSKÁ TECHNICKÁ UNIVERZITA V BRATISLAVE</w:t>
+      </w:r>
     </w:p>
     <w:p>
       <w:pPr>
         <w:pStyle w:val="Title"/>
         <w:jc w:val="center"/>
         <w:rPr>
-          <w:lang w:val="sk-SK"/>
-        </w:rPr>
-      </w:pPr>
+          <w:sz w:val="40"/>
+          <w:szCs w:val="40"/>
+          <w:lang w:val="sk-SK"/>
+        </w:rPr>
+      </w:pPr>
+      <w:r>
+        <w:rPr>
+          <w:sz w:val="40"/>
+          <w:szCs w:val="40"/>
+          <w:lang w:val="sk-SK"/>
+        </w:rPr>
+        <w:t xml:space="preserve">Fakulta informatiky a informačných </w:t>
+      </w:r>
+      <w:r>
+        <w:rPr>
+          <w:sz w:val="40"/>
+          <w:szCs w:val="40"/>
+          <w:lang w:val="sk-SK"/>
+        </w:rPr>
+        <w:t>technol</w:t>
+      </w:r>
+      <w:r>
+        <w:rPr>
+          <w:sz w:val="40"/>
+          <w:szCs w:val="40"/>
+          <w:lang w:val="sk-SK"/>
+        </w:rPr>
+        <w:t>óg</w:t>
+      </w:r>
+      <w:r>
+        <w:rPr>
+          <w:sz w:val="40"/>
+          <w:szCs w:val="40"/>
+          <w:lang w:val="sk-SK"/>
+        </w:rPr>
+        <w:t>ií</w:t>
+      </w:r>
     </w:p>
     <w:p>
       <w:pPr>
@@ -217,13 +261,7 @@
     </w:p>
     <w:p>
       <w:pPr>
-        <w:rPr>
-          <w:lang w:val="sk-SK"/>
-        </w:rPr>
-      </w:pPr>
-    </w:p>
-    <w:p>
-      <w:pPr>
+        <w:jc w:val="right"/>
         <w:rPr>
           <w:lang w:val="sk-SK"/>
         </w:rPr>
@@ -237,6 +275,7 @@
     </w:p>
     <w:p>
       <w:pPr>
+        <w:jc w:val="right"/>
         <w:rPr>
           <w:lang w:val="sk-SK"/>
         </w:rPr>
@@ -247,9 +286,30 @@
         </w:rPr>
         <w:t>FIIT STU</w:t>
       </w:r>
-    </w:p>
-    <w:p>
-      <w:pPr>
+      <w:r>
+        <w:rPr>
+          <w:lang w:val="sk-SK"/>
+        </w:rPr>
+        <w:t xml:space="preserve"> - MTAA</w:t>
+      </w:r>
+    </w:p>
+    <w:p>
+      <w:pPr>
+        <w:jc w:val="right"/>
+        <w:rPr>
+          <w:lang w:val="sk-SK"/>
+        </w:rPr>
+      </w:pPr>
+      <w:r>
+        <w:rPr>
+          <w:lang w:val="sk-SK"/>
+        </w:rPr>
+        <w:t>Cvičenie: Štvrtok 10:00</w:t>
+      </w:r>
+    </w:p>
+    <w:p>
+      <w:pPr>
+        <w:jc w:val="right"/>
         <w:rPr>
           <w:lang w:val="sk-SK"/>
         </w:rPr>
@@ -1236,6 +1296,7 @@
       <w:r>
         <w:rPr>
           <w:rFonts w:cstheme="minorHAnsi"/>
+          <w:noProof/>
           <w:szCs w:val="28"/>
           <w:lang w:val="sk-SK"/>
         </w:rPr>
@@ -1380,6 +1441,7 @@
       <w:r>
         <w:rPr>
           <w:rFonts w:cstheme="minorHAnsi"/>
+          <w:noProof/>
           <w:szCs w:val="28"/>
           <w:lang w:val="sk-SK"/>
         </w:rPr>
@@ -1476,6 +1538,7 @@
       <w:r>
         <w:rPr>
           <w:rFonts w:cstheme="minorHAnsi"/>
+          <w:noProof/>
           <w:szCs w:val="28"/>
           <w:lang w:val="sk-SK"/>
         </w:rPr>
@@ -1545,6 +1608,7 @@
       <w:r>
         <w:rPr>
           <w:rFonts w:cstheme="minorHAnsi"/>
+          <w:noProof/>
           <w:szCs w:val="28"/>
           <w:lang w:val="sk-SK"/>
         </w:rPr>
@@ -1669,6 +1733,7 @@
       </w:r>
       <w:r>
         <w:rPr>
+          <w:noProof/>
           <w:lang w:val="sk-SK"/>
         </w:rPr>
         <w:drawing>
@@ -1730,6 +1795,7 @@
       </w:pPr>
       <w:r>
         <w:rPr>
+          <w:noProof/>
           <w:lang w:val="sk-SK"/>
         </w:rPr>
         <w:drawing>
@@ -1791,6 +1857,7 @@
       </w:pPr>
       <w:r>
         <w:rPr>
+          <w:noProof/>
           <w:lang w:val="sk-SK"/>
         </w:rPr>
         <w:drawing>

</xml_diff>